<commit_message>
Signed-off-by: gujiao <236555172@qq.com> 2011年4月28日13:29:35
</commit_message>
<xml_diff>
--- a/ϵͳ���.docx
+++ b/ϵͳ���.docx
@@ -439,7 +439,7 @@
           <v:shape id="_x0000_i1031" type="#_x0000_t75" style="width:453.75pt;height:240pt" o:ole="">
             <v:imagedata r:id="rId8" o:title=""/>
           </v:shape>
-          <o:OLEObject Type="Embed" ProgID="Visio.Drawing.11" ShapeID="_x0000_i1031" DrawAspect="Content" ObjectID="_1365422865" r:id="rId9"/>
+          <o:OLEObject Type="Embed" ProgID="Visio.Drawing.11" ShapeID="_x0000_i1031" DrawAspect="Content" ObjectID="_1365495330" r:id="rId9"/>
         </w:object>
       </w:r>
     </w:p>
@@ -576,7 +576,7 @@
           <v:shape id="_x0000_i1025" type="#_x0000_t75" style="width:366.75pt;height:113.25pt" o:ole="">
             <v:imagedata r:id="rId10" o:title=""/>
           </v:shape>
-          <o:OLEObject Type="Embed" ProgID="Visio.Drawing.11" ShapeID="_x0000_i1025" DrawAspect="Content" ObjectID="_1365422866" r:id="rId11"/>
+          <o:OLEObject Type="Embed" ProgID="Visio.Drawing.11" ShapeID="_x0000_i1025" DrawAspect="Content" ObjectID="_1365495331" r:id="rId11"/>
         </w:object>
       </w:r>
     </w:p>
@@ -693,7 +693,7 @@
           <v:shape id="_x0000_i1026" type="#_x0000_t75" style="width:436.5pt;height:258pt" o:ole="">
             <v:imagedata r:id="rId12" o:title=""/>
           </v:shape>
-          <o:OLEObject Type="Embed" ProgID="Visio.Drawing.11" ShapeID="_x0000_i1026" DrawAspect="Content" ObjectID="_1365422867" r:id="rId13"/>
+          <o:OLEObject Type="Embed" ProgID="Visio.Drawing.11" ShapeID="_x0000_i1026" DrawAspect="Content" ObjectID="_1365495332" r:id="rId13"/>
         </w:object>
       </w:r>
     </w:p>
@@ -809,7 +809,7 @@
           <v:shape id="_x0000_i1027" type="#_x0000_t75" style="width:453pt;height:289.5pt" o:ole="">
             <v:imagedata r:id="rId14" o:title=""/>
           </v:shape>
-          <o:OLEObject Type="Embed" ProgID="Visio.Drawing.11" ShapeID="_x0000_i1027" DrawAspect="Content" ObjectID="_1365422868" r:id="rId15"/>
+          <o:OLEObject Type="Embed" ProgID="Visio.Drawing.11" ShapeID="_x0000_i1027" DrawAspect="Content" ObjectID="_1365495333" r:id="rId15"/>
         </w:object>
       </w:r>
     </w:p>
@@ -920,7 +920,7 @@
           <v:shape id="_x0000_i1028" type="#_x0000_t75" style="width:377.25pt;height:255pt" o:ole="">
             <v:imagedata r:id="rId16" o:title=""/>
           </v:shape>
-          <o:OLEObject Type="Embed" ProgID="Visio.Drawing.11" ShapeID="_x0000_i1028" DrawAspect="Content" ObjectID="_1365422869" r:id="rId17"/>
+          <o:OLEObject Type="Embed" ProgID="Visio.Drawing.11" ShapeID="_x0000_i1028" DrawAspect="Content" ObjectID="_1365495334" r:id="rId17"/>
         </w:object>
       </w:r>
     </w:p>
@@ -1031,7 +1031,7 @@
           <v:shape id="_x0000_i1029" type="#_x0000_t75" style="width:377.25pt;height:226.5pt" o:ole="">
             <v:imagedata r:id="rId18" o:title=""/>
           </v:shape>
-          <o:OLEObject Type="Embed" ProgID="Visio.Drawing.11" ShapeID="_x0000_i1029" DrawAspect="Content" ObjectID="_1365422870" r:id="rId19"/>
+          <o:OLEObject Type="Embed" ProgID="Visio.Drawing.11" ShapeID="_x0000_i1029" DrawAspect="Content" ObjectID="_1365495335" r:id="rId19"/>
         </w:object>
       </w:r>
     </w:p>
@@ -1147,7 +1147,7 @@
           <v:shape id="_x0000_i1030" type="#_x0000_t75" style="width:377.25pt;height:226.5pt" o:ole="">
             <v:imagedata r:id="rId20" o:title=""/>
           </v:shape>
-          <o:OLEObject Type="Embed" ProgID="Visio.Drawing.11" ShapeID="_x0000_i1030" DrawAspect="Content" ObjectID="_1365422871" r:id="rId21"/>
+          <o:OLEObject Type="Embed" ProgID="Visio.Drawing.11" ShapeID="_x0000_i1030" DrawAspect="Content" ObjectID="_1365495336" r:id="rId21"/>
         </w:object>
       </w:r>
     </w:p>

</xml_diff>

<commit_message>
Signed-off-by: gujiao <236555172@qq.com> 2011年4月28日16:32:59
</commit_message>
<xml_diff>
--- a/ϵͳ���.docx
+++ b/ϵͳ���.docx
@@ -436,10 +436,10 @@
             <v:path o:extrusionok="f" gradientshapeok="t" o:connecttype="rect"/>
             <o:lock v:ext="edit" aspectratio="t"/>
           </v:shapetype>
-          <v:shape id="_x0000_i1031" type="#_x0000_t75" style="width:453.75pt;height:240pt" o:ole="">
+          <v:shape id="_x0000_i1025" type="#_x0000_t75" style="width:453.75pt;height:240pt" o:ole="">
             <v:imagedata r:id="rId8" o:title=""/>
           </v:shape>
-          <o:OLEObject Type="Embed" ProgID="Visio.Drawing.11" ShapeID="_x0000_i1031" DrawAspect="Content" ObjectID="_1365495330" r:id="rId9"/>
+          <o:OLEObject Type="Embed" ProgID="Visio.Drawing.11" ShapeID="_x0000_i1025" DrawAspect="Content" ObjectID="_1365505866" r:id="rId9"/>
         </w:object>
       </w:r>
     </w:p>
@@ -573,10 +573,10 @@
     <w:p>
       <w:r>
         <w:object w:dxaOrig="7340" w:dyaOrig="2266">
-          <v:shape id="_x0000_i1025" type="#_x0000_t75" style="width:366.75pt;height:113.25pt" o:ole="">
+          <v:shape id="_x0000_i1026" type="#_x0000_t75" style="width:366.75pt;height:113.25pt" o:ole="">
             <v:imagedata r:id="rId10" o:title=""/>
           </v:shape>
-          <o:OLEObject Type="Embed" ProgID="Visio.Drawing.11" ShapeID="_x0000_i1025" DrawAspect="Content" ObjectID="_1365495331" r:id="rId11"/>
+          <o:OLEObject Type="Embed" ProgID="Visio.Drawing.11" ShapeID="_x0000_i1026" DrawAspect="Content" ObjectID="_1365505867" r:id="rId11"/>
         </w:object>
       </w:r>
     </w:p>
@@ -690,10 +690,10 @@
     <w:p>
       <w:r>
         <w:object w:dxaOrig="8729" w:dyaOrig="5157">
-          <v:shape id="_x0000_i1026" type="#_x0000_t75" style="width:436.5pt;height:258pt" o:ole="">
+          <v:shape id="_x0000_i1027" type="#_x0000_t75" style="width:436.5pt;height:258pt" o:ole="">
             <v:imagedata r:id="rId12" o:title=""/>
           </v:shape>
-          <o:OLEObject Type="Embed" ProgID="Visio.Drawing.11" ShapeID="_x0000_i1026" DrawAspect="Content" ObjectID="_1365495332" r:id="rId13"/>
+          <o:OLEObject Type="Embed" ProgID="Visio.Drawing.11" ShapeID="_x0000_i1027" DrawAspect="Content" ObjectID="_1365505868" r:id="rId13"/>
         </w:object>
       </w:r>
     </w:p>
@@ -806,10 +806,10 @@
     <w:p>
       <w:r>
         <w:object w:dxaOrig="9268" w:dyaOrig="5923">
-          <v:shape id="_x0000_i1027" type="#_x0000_t75" style="width:453pt;height:289.5pt" o:ole="">
+          <v:shape id="_x0000_i1028" type="#_x0000_t75" style="width:453pt;height:289.5pt" o:ole="">
             <v:imagedata r:id="rId14" o:title=""/>
           </v:shape>
-          <o:OLEObject Type="Embed" ProgID="Visio.Drawing.11" ShapeID="_x0000_i1027" DrawAspect="Content" ObjectID="_1365495333" r:id="rId15"/>
+          <o:OLEObject Type="Embed" ProgID="Visio.Drawing.11" ShapeID="_x0000_i1028" DrawAspect="Content" ObjectID="_1365505869" r:id="rId15"/>
         </w:object>
       </w:r>
     </w:p>
@@ -916,11 +916,11 @@
     </w:p>
     <w:p>
       <w:r>
-        <w:object w:dxaOrig="7538" w:dyaOrig="5101">
-          <v:shape id="_x0000_i1028" type="#_x0000_t75" style="width:377.25pt;height:255pt" o:ole="">
+        <w:object w:dxaOrig="7538" w:dyaOrig="5100">
+          <v:shape id="_x0000_i1031" type="#_x0000_t75" style="width:377.25pt;height:255pt" o:ole="">
             <v:imagedata r:id="rId16" o:title=""/>
           </v:shape>
-          <o:OLEObject Type="Embed" ProgID="Visio.Drawing.11" ShapeID="_x0000_i1028" DrawAspect="Content" ObjectID="_1365495334" r:id="rId17"/>
+          <o:OLEObject Type="Embed" ProgID="Visio.Drawing.11" ShapeID="_x0000_i1031" DrawAspect="Content" ObjectID="_1365505870" r:id="rId17"/>
         </w:object>
       </w:r>
     </w:p>
@@ -1031,7 +1031,7 @@
           <v:shape id="_x0000_i1029" type="#_x0000_t75" style="width:377.25pt;height:226.5pt" o:ole="">
             <v:imagedata r:id="rId18" o:title=""/>
           </v:shape>
-          <o:OLEObject Type="Embed" ProgID="Visio.Drawing.11" ShapeID="_x0000_i1029" DrawAspect="Content" ObjectID="_1365495335" r:id="rId19"/>
+          <o:OLEObject Type="Embed" ProgID="Visio.Drawing.11" ShapeID="_x0000_i1029" DrawAspect="Content" ObjectID="_1365505871" r:id="rId19"/>
         </w:object>
       </w:r>
     </w:p>
@@ -1147,7 +1147,7 @@
           <v:shape id="_x0000_i1030" type="#_x0000_t75" style="width:377.25pt;height:226.5pt" o:ole="">
             <v:imagedata r:id="rId20" o:title=""/>
           </v:shape>
-          <o:OLEObject Type="Embed" ProgID="Visio.Drawing.11" ShapeID="_x0000_i1030" DrawAspect="Content" ObjectID="_1365495336" r:id="rId21"/>
+          <o:OLEObject Type="Embed" ProgID="Visio.Drawing.11" ShapeID="_x0000_i1030" DrawAspect="Content" ObjectID="_1365505872" r:id="rId21"/>
         </w:object>
       </w:r>
     </w:p>

</xml_diff>

<commit_message>
Signed-off-by: gujiao <236555172@qq.com> 2011年5月3日16:35:49
</commit_message>
<xml_diff>
--- a/ϵͳ���.docx
+++ b/ϵͳ���.docx
@@ -439,7 +439,7 @@
           <v:shape id="_x0000_i1025" type="#_x0000_t75" style="width:453.75pt;height:240pt" o:ole="">
             <v:imagedata r:id="rId8" o:title=""/>
           </v:shape>
-          <o:OLEObject Type="Embed" ProgID="Visio.Drawing.11" ShapeID="_x0000_i1025" DrawAspect="Content" ObjectID="_1365505866" r:id="rId9"/>
+          <o:OLEObject Type="Embed" ProgID="Visio.Drawing.11" ShapeID="_x0000_i1025" DrawAspect="Content" ObjectID="_1365925610" r:id="rId9"/>
         </w:object>
       </w:r>
     </w:p>
@@ -576,7 +576,7 @@
           <v:shape id="_x0000_i1026" type="#_x0000_t75" style="width:366.75pt;height:113.25pt" o:ole="">
             <v:imagedata r:id="rId10" o:title=""/>
           </v:shape>
-          <o:OLEObject Type="Embed" ProgID="Visio.Drawing.11" ShapeID="_x0000_i1026" DrawAspect="Content" ObjectID="_1365505867" r:id="rId11"/>
+          <o:OLEObject Type="Embed" ProgID="Visio.Drawing.11" ShapeID="_x0000_i1026" DrawAspect="Content" ObjectID="_1365925611" r:id="rId11"/>
         </w:object>
       </w:r>
     </w:p>
@@ -693,7 +693,7 @@
           <v:shape id="_x0000_i1027" type="#_x0000_t75" style="width:436.5pt;height:258pt" o:ole="">
             <v:imagedata r:id="rId12" o:title=""/>
           </v:shape>
-          <o:OLEObject Type="Embed" ProgID="Visio.Drawing.11" ShapeID="_x0000_i1027" DrawAspect="Content" ObjectID="_1365505868" r:id="rId13"/>
+          <o:OLEObject Type="Embed" ProgID="Visio.Drawing.11" ShapeID="_x0000_i1027" DrawAspect="Content" ObjectID="_1365925612" r:id="rId13"/>
         </w:object>
       </w:r>
     </w:p>
@@ -806,10 +806,10 @@
     <w:p>
       <w:r>
         <w:object w:dxaOrig="9268" w:dyaOrig="5923">
-          <v:shape id="_x0000_i1028" type="#_x0000_t75" style="width:453pt;height:289.5pt" o:ole="">
+          <v:shape id="_x0000_i1030" type="#_x0000_t75" style="width:453pt;height:289.5pt" o:ole="">
             <v:imagedata r:id="rId14" o:title=""/>
           </v:shape>
-          <o:OLEObject Type="Embed" ProgID="Visio.Drawing.11" ShapeID="_x0000_i1028" DrawAspect="Content" ObjectID="_1365505869" r:id="rId15"/>
+          <o:OLEObject Type="Embed" ProgID="Visio.Drawing.11" ShapeID="_x0000_i1030" DrawAspect="Content" ObjectID="_1365925613" r:id="rId15"/>
         </w:object>
       </w:r>
     </w:p>
@@ -917,10 +917,10 @@
     <w:p>
       <w:r>
         <w:object w:dxaOrig="7538" w:dyaOrig="5100">
-          <v:shape id="_x0000_i1031" type="#_x0000_t75" style="width:377.25pt;height:255pt" o:ole="">
+          <v:shape id="_x0000_i1028" type="#_x0000_t75" style="width:377.25pt;height:255pt" o:ole="">
             <v:imagedata r:id="rId16" o:title=""/>
           </v:shape>
-          <o:OLEObject Type="Embed" ProgID="Visio.Drawing.11" ShapeID="_x0000_i1031" DrawAspect="Content" ObjectID="_1365505870" r:id="rId17"/>
+          <o:OLEObject Type="Embed" ProgID="Visio.Drawing.11" ShapeID="_x0000_i1028" DrawAspect="Content" ObjectID="_1365925614" r:id="rId17"/>
         </w:object>
       </w:r>
     </w:p>
@@ -1023,131 +1023,131 @@
           <w:rFonts w:hint="eastAsia"/>
         </w:rPr>
         <w:t>所示：</w:t>
+      </w:r>
+    </w:p>
+    <w:p>
+      <w:r>
+        <w:object w:dxaOrig="7538" w:dyaOrig="4533">
+          <v:shape id="_x0000_i1031" type="#_x0000_t75" style="width:377.25pt;height:226.5pt" o:ole="">
+            <v:imagedata r:id="rId18" o:title=""/>
+          </v:shape>
+          <o:OLEObject Type="Embed" ProgID="Visio.Drawing.11" ShapeID="_x0000_i1031" DrawAspect="Content" ObjectID="_1365925615" r:id="rId19"/>
+        </w:object>
+      </w:r>
+    </w:p>
+    <w:p>
+      <w:r>
+        <w:rPr>
+          <w:rFonts w:hint="eastAsia"/>
+        </w:rPr>
+        <w:tab/>
+      </w:r>
+      <w:r>
+        <w:rPr>
+          <w:rFonts w:hint="eastAsia"/>
+        </w:rPr>
+        <w:tab/>
+      </w:r>
+      <w:r>
+        <w:rPr>
+          <w:rFonts w:hint="eastAsia"/>
+        </w:rPr>
+        <w:tab/>
+      </w:r>
+      <w:r>
+        <w:rPr>
+          <w:rFonts w:hint="eastAsia"/>
+        </w:rPr>
+        <w:tab/>
+      </w:r>
+      <w:r>
+        <w:rPr>
+          <w:rFonts w:hint="eastAsia"/>
+        </w:rPr>
+        <w:tab/>
+      </w:r>
+      <w:r>
+        <w:rPr>
+          <w:rFonts w:hint="eastAsia"/>
+        </w:rPr>
+        <w:t>图</w:t>
+      </w:r>
+      <w:r>
+        <w:rPr>
+          <w:rFonts w:hint="eastAsia"/>
+        </w:rPr>
+        <w:t xml:space="preserve">1-7  </w:t>
+      </w:r>
+      <w:r>
+        <w:rPr>
+          <w:rFonts w:hint="eastAsia"/>
+        </w:rPr>
+        <w:tab/>
+      </w:r>
+      <w:r>
+        <w:rPr>
+          <w:rFonts w:hint="eastAsia"/>
+        </w:rPr>
+        <w:t>图书借阅信息实体</w:t>
+      </w:r>
+      <w:r>
+        <w:rPr>
+          <w:rFonts w:hint="eastAsia"/>
+        </w:rPr>
+        <w:t>E-R</w:t>
+      </w:r>
+      <w:r>
+        <w:rPr>
+          <w:rFonts w:hint="eastAsia"/>
+        </w:rPr>
+        <w:t>图</w:t>
+      </w:r>
+    </w:p>
+    <w:p>
+      <w:r>
+        <w:rPr>
+          <w:rFonts w:hint="eastAsia"/>
+        </w:rPr>
+        <w:tab/>
+      </w:r>
+      <w:r>
+        <w:rPr>
+          <w:rFonts w:hint="eastAsia"/>
+        </w:rPr>
+        <w:t>图书馆除了借书，还需要到出版社或其他代理商订购新书，这时就需要建立一个图订购信息表，用来保存所有的订购信息。订购信息实体</w:t>
+      </w:r>
+      <w:r>
+        <w:rPr>
+          <w:rFonts w:hint="eastAsia"/>
+        </w:rPr>
+        <w:t>E-R</w:t>
+      </w:r>
+      <w:r>
+        <w:rPr>
+          <w:rFonts w:hint="eastAsia"/>
+        </w:rPr>
+        <w:t>图如图</w:t>
+      </w:r>
+      <w:r>
+        <w:rPr>
+          <w:rFonts w:hint="eastAsia"/>
+        </w:rPr>
+        <w:t>1-8</w:t>
+      </w:r>
+      <w:r>
+        <w:rPr>
+          <w:rFonts w:hint="eastAsia"/>
+        </w:rPr>
+        <w:t>所示</w:t>
       </w:r>
     </w:p>
     <w:p>
       <w:r>
         <w:object w:dxaOrig="7538" w:dyaOrig="4534">
           <v:shape id="_x0000_i1029" type="#_x0000_t75" style="width:377.25pt;height:226.5pt" o:ole="">
-            <v:imagedata r:id="rId18" o:title=""/>
-          </v:shape>
-          <o:OLEObject Type="Embed" ProgID="Visio.Drawing.11" ShapeID="_x0000_i1029" DrawAspect="Content" ObjectID="_1365505871" r:id="rId19"/>
-        </w:object>
-      </w:r>
-    </w:p>
-    <w:p>
-      <w:r>
-        <w:rPr>
-          <w:rFonts w:hint="eastAsia"/>
-        </w:rPr>
-        <w:tab/>
-      </w:r>
-      <w:r>
-        <w:rPr>
-          <w:rFonts w:hint="eastAsia"/>
-        </w:rPr>
-        <w:tab/>
-      </w:r>
-      <w:r>
-        <w:rPr>
-          <w:rFonts w:hint="eastAsia"/>
-        </w:rPr>
-        <w:tab/>
-      </w:r>
-      <w:r>
-        <w:rPr>
-          <w:rFonts w:hint="eastAsia"/>
-        </w:rPr>
-        <w:tab/>
-      </w:r>
-      <w:r>
-        <w:rPr>
-          <w:rFonts w:hint="eastAsia"/>
-        </w:rPr>
-        <w:tab/>
-      </w:r>
-      <w:r>
-        <w:rPr>
-          <w:rFonts w:hint="eastAsia"/>
-        </w:rPr>
-        <w:t>图</w:t>
-      </w:r>
-      <w:r>
-        <w:rPr>
-          <w:rFonts w:hint="eastAsia"/>
-        </w:rPr>
-        <w:t xml:space="preserve">1-7  </w:t>
-      </w:r>
-      <w:r>
-        <w:rPr>
-          <w:rFonts w:hint="eastAsia"/>
-        </w:rPr>
-        <w:tab/>
-      </w:r>
-      <w:r>
-        <w:rPr>
-          <w:rFonts w:hint="eastAsia"/>
-        </w:rPr>
-        <w:t>图书借阅信息实体</w:t>
-      </w:r>
-      <w:r>
-        <w:rPr>
-          <w:rFonts w:hint="eastAsia"/>
-        </w:rPr>
-        <w:t>E-R</w:t>
-      </w:r>
-      <w:r>
-        <w:rPr>
-          <w:rFonts w:hint="eastAsia"/>
-        </w:rPr>
-        <w:t>图</w:t>
-      </w:r>
-    </w:p>
-    <w:p>
-      <w:r>
-        <w:rPr>
-          <w:rFonts w:hint="eastAsia"/>
-        </w:rPr>
-        <w:tab/>
-      </w:r>
-      <w:r>
-        <w:rPr>
-          <w:rFonts w:hint="eastAsia"/>
-        </w:rPr>
-        <w:t>图书馆除了借书，还需要到出版社或其他代理商订购新书，这时就需要建立一个图订购信息表，用来保存所有的订购信息。订购信息实体</w:t>
-      </w:r>
-      <w:r>
-        <w:rPr>
-          <w:rFonts w:hint="eastAsia"/>
-        </w:rPr>
-        <w:t>E-R</w:t>
-      </w:r>
-      <w:r>
-        <w:rPr>
-          <w:rFonts w:hint="eastAsia"/>
-        </w:rPr>
-        <w:t>图如图</w:t>
-      </w:r>
-      <w:r>
-        <w:rPr>
-          <w:rFonts w:hint="eastAsia"/>
-        </w:rPr>
-        <w:t>1-8</w:t>
-      </w:r>
-      <w:r>
-        <w:rPr>
-          <w:rFonts w:hint="eastAsia"/>
-        </w:rPr>
-        <w:t>所示</w:t>
-      </w:r>
-    </w:p>
-    <w:p>
-      <w:r>
-        <w:object w:dxaOrig="7538" w:dyaOrig="4534">
-          <v:shape id="_x0000_i1030" type="#_x0000_t75" style="width:377.25pt;height:226.5pt" o:ole="">
             <v:imagedata r:id="rId20" o:title=""/>
           </v:shape>
-          <o:OLEObject Type="Embed" ProgID="Visio.Drawing.11" ShapeID="_x0000_i1030" DrawAspect="Content" ObjectID="_1365505872" r:id="rId21"/>
+          <o:OLEObject Type="Embed" ProgID="Visio.Drawing.11" ShapeID="_x0000_i1029" DrawAspect="Content" ObjectID="_1365925616" r:id="rId21"/>
         </w:object>
       </w:r>
     </w:p>

</xml_diff>